<commit_message>
fixing schema, adding phase 3 demo
</commit_message>
<xml_diff>
--- a/Phase1.docx
+++ b/Phase1.docx
@@ -300,21 +300,7 @@
         <w:rPr>
           <w:lang w:val="en-CA"/>
         </w:rPr>
-        <w:t xml:space="preserve">, which will be used in the country information and </w:t>
-      </w:r>
-      <w:proofErr w:type="spellStart"/>
-      <w:r>
-        <w:rPr>
-          <w:lang w:val="en-CA"/>
-        </w:rPr>
-        <w:t>covid</w:t>
-      </w:r>
-      <w:proofErr w:type="spellEnd"/>
-      <w:r>
-        <w:rPr>
-          <w:lang w:val="en-CA"/>
-        </w:rPr>
-        <w:t xml:space="preserve"> effects relations.</w:t>
+        <w:t>, which will be used in the country information and covid effects relations.</w:t>
       </w:r>
     </w:p>
     <w:p>
@@ -659,13 +645,7 @@
         <w:rPr>
           <w:lang w:val="en-CA"/>
         </w:rPr>
-        <w:t>The dataset is very clean (given in an excel sheet), so no cleaning will need to be performed on this dataset</w:t>
-      </w:r>
-      <w:r>
-        <w:rPr>
-          <w:lang w:val="en-CA"/>
-        </w:rPr>
-        <w:t>.</w:t>
+        <w:t>The dataset is very clean (given in an excel sheet), so no cleaning will need to be performed on this dataset.</w:t>
       </w:r>
     </w:p>
     <w:p>
@@ -763,14 +743,12 @@
           <w:lang w:val="en-CA"/>
         </w:rPr>
       </w:pPr>
-      <w:proofErr w:type="spellStart"/>
       <w:r>
         <w:rPr>
           <w:lang w:val="en-CA"/>
         </w:rPr>
         <w:t>GovermentPolicies</w:t>
       </w:r>
-      <w:proofErr w:type="spellEnd"/>
       <w:r>
         <w:rPr>
           <w:lang w:val="en-CA"/>
@@ -783,7 +761,6 @@
         </w:rPr>
         <w:t>(</w:t>
       </w:r>
-      <w:proofErr w:type="spellStart"/>
       <w:r>
         <w:rPr>
           <w:b/>
@@ -793,40 +770,11 @@
         </w:rPr>
         <w:t>record_id</w:t>
       </w:r>
-      <w:proofErr w:type="spellEnd"/>
-      <w:r>
-        <w:rPr>
-          <w:lang w:val="en-CA"/>
-        </w:rPr>
-        <w:t xml:space="preserve">, </w:t>
-      </w:r>
-      <w:proofErr w:type="spellStart"/>
-      <w:r>
-        <w:rPr>
-          <w:lang w:val="en-CA"/>
-        </w:rPr>
-        <w:t>policy_id</w:t>
-      </w:r>
-      <w:proofErr w:type="spellEnd"/>
-      <w:r>
-        <w:rPr>
-          <w:lang w:val="en-CA"/>
-        </w:rPr>
-        <w:t xml:space="preserve">, country, description, </w:t>
-      </w:r>
-      <w:proofErr w:type="spellStart"/>
-      <w:r>
-        <w:rPr>
-          <w:lang w:val="en-CA"/>
-        </w:rPr>
-        <w:t>date_started</w:t>
-      </w:r>
-      <w:proofErr w:type="spellEnd"/>
-      <w:r>
-        <w:rPr>
-          <w:lang w:val="en-CA"/>
-        </w:rPr>
-        <w:t>, type, compliance, enforcer)</w:t>
+      <w:r>
+        <w:rPr>
+          <w:lang w:val="en-CA"/>
+        </w:rPr>
+        <w:t>, policy_id, country, description, date_started, type, compliance, enforcer)</w:t>
       </w:r>
     </w:p>
     <w:p>
@@ -840,7 +788,6 @@
           <w:lang w:val="en-CA"/>
         </w:rPr>
       </w:pPr>
-      <w:proofErr w:type="spellStart"/>
       <w:r>
         <w:rPr>
           <w:lang w:val="en-CA"/>
@@ -851,14 +798,7 @@
         <w:rPr>
           <w:lang w:val="en-CA"/>
         </w:rPr>
-        <w:t>vidEffects</w:t>
-      </w:r>
-      <w:proofErr w:type="spellEnd"/>
-      <w:r>
-        <w:rPr>
-          <w:lang w:val="en-CA"/>
-        </w:rPr>
-        <w:t xml:space="preserve"> </w:t>
+        <w:t xml:space="preserve">vidEffects </w:t>
       </w:r>
       <w:r>
         <w:rPr>
@@ -881,61 +821,17 @@
         </w:rPr>
         <w:t xml:space="preserve">, </w:t>
       </w:r>
-      <w:proofErr w:type="spellStart"/>
-      <w:r>
-        <w:rPr>
-          <w:lang w:val="en-CA"/>
-        </w:rPr>
-        <w:t>total_cases</w:t>
-      </w:r>
-      <w:proofErr w:type="spellEnd"/>
-      <w:r>
-        <w:rPr>
-          <w:lang w:val="en-CA"/>
-        </w:rPr>
-        <w:t xml:space="preserve">, </w:t>
-      </w:r>
-      <w:proofErr w:type="spellStart"/>
-      <w:r>
-        <w:rPr>
-          <w:lang w:val="en-CA"/>
-        </w:rPr>
-        <w:t>new_cases</w:t>
-      </w:r>
-      <w:proofErr w:type="spellEnd"/>
-      <w:r>
-        <w:rPr>
-          <w:lang w:val="en-CA"/>
-        </w:rPr>
-        <w:t xml:space="preserve">, </w:t>
-      </w:r>
-      <w:proofErr w:type="spellStart"/>
-      <w:r>
-        <w:rPr>
-          <w:lang w:val="en-CA"/>
-        </w:rPr>
-        <w:t>total_deaths</w:t>
-      </w:r>
-      <w:proofErr w:type="spellEnd"/>
-      <w:r>
-        <w:rPr>
-          <w:lang w:val="en-CA"/>
-        </w:rPr>
-        <w:t xml:space="preserve">, </w:t>
-      </w:r>
-      <w:proofErr w:type="spellStart"/>
-      <w:r>
-        <w:rPr>
-          <w:lang w:val="en-CA"/>
-        </w:rPr>
-        <w:t>new_deaths</w:t>
-      </w:r>
-      <w:proofErr w:type="spellEnd"/>
-      <w:r>
-        <w:rPr>
-          <w:lang w:val="en-CA"/>
-        </w:rPr>
-        <w:t>)</w:t>
+      <w:r>
+        <w:rPr>
+          <w:lang w:val="en-CA"/>
+        </w:rPr>
+        <w:t xml:space="preserve">total_cases, new_cases, </w:t>
+      </w:r>
+      <w:r>
+        <w:rPr>
+          <w:lang w:val="en-CA"/>
+        </w:rPr>
+        <w:t>total_deaths, new_deaths)</w:t>
       </w:r>
     </w:p>
     <w:p>
@@ -949,19 +845,11 @@
           <w:lang w:val="en-CA"/>
         </w:rPr>
       </w:pPr>
-      <w:proofErr w:type="spellStart"/>
-      <w:r>
-        <w:rPr>
-          <w:lang w:val="en-CA"/>
-        </w:rPr>
-        <w:t>CountryInfo</w:t>
-      </w:r>
-      <w:proofErr w:type="spellEnd"/>
-      <w:r>
-        <w:rPr>
-          <w:lang w:val="en-CA"/>
-        </w:rPr>
-        <w:t xml:space="preserve"> (</w:t>
+      <w:r>
+        <w:rPr>
+          <w:lang w:val="en-CA"/>
+        </w:rPr>
+        <w:t>CountryInfo (</w:t>
       </w:r>
       <w:r>
         <w:rPr>
@@ -982,63 +870,7 @@
         <w:rPr>
           <w:lang w:val="en-CA"/>
         </w:rPr>
-        <w:t xml:space="preserve">population, </w:t>
-      </w:r>
-      <w:proofErr w:type="spellStart"/>
-      <w:r>
-        <w:rPr>
-          <w:lang w:val="en-CA"/>
-        </w:rPr>
-        <w:t>population_density</w:t>
-      </w:r>
-      <w:proofErr w:type="spellEnd"/>
-      <w:r>
-        <w:rPr>
-          <w:lang w:val="en-CA"/>
-        </w:rPr>
-        <w:t xml:space="preserve">, </w:t>
-      </w:r>
-      <w:proofErr w:type="spellStart"/>
-      <w:r>
-        <w:rPr>
-          <w:lang w:val="en-CA"/>
-        </w:rPr>
-        <w:t>median_age</w:t>
-      </w:r>
-      <w:proofErr w:type="spellEnd"/>
-      <w:r>
-        <w:rPr>
-          <w:lang w:val="en-CA"/>
-        </w:rPr>
-        <w:t xml:space="preserve">, aged_65_older, aged_70_older, </w:t>
-      </w:r>
-      <w:proofErr w:type="spellStart"/>
-      <w:r>
-        <w:rPr>
-          <w:lang w:val="en-CA"/>
-        </w:rPr>
-        <w:t>gdp_per_capita</w:t>
-      </w:r>
-      <w:proofErr w:type="spellEnd"/>
-      <w:r>
-        <w:rPr>
-          <w:lang w:val="en-CA"/>
-        </w:rPr>
-        <w:t xml:space="preserve">, </w:t>
-      </w:r>
-      <w:proofErr w:type="spellStart"/>
-      <w:r>
-        <w:rPr>
-          <w:lang w:val="en-CA"/>
-        </w:rPr>
-        <w:t>life_expectancy</w:t>
-      </w:r>
-      <w:proofErr w:type="spellEnd"/>
-      <w:r>
-        <w:rPr>
-          <w:lang w:val="en-CA"/>
-        </w:rPr>
-        <w:t>)</w:t>
+        <w:t>population, population_density, median_age, aged_65_older, aged_70_older, gdp_per_capita, life_expectancy)</w:t>
       </w:r>
     </w:p>
     <w:p>
@@ -1052,7 +884,6 @@
           <w:lang w:val="en-CA"/>
         </w:rPr>
       </w:pPr>
-      <w:proofErr w:type="spellStart"/>
       <w:r>
         <w:rPr>
           <w:lang w:val="en-CA"/>
@@ -1063,16 +894,8 @@
         <w:rPr>
           <w:lang w:val="en-CA"/>
         </w:rPr>
-        <w:t>Aid</w:t>
-      </w:r>
-      <w:proofErr w:type="spellEnd"/>
-      <w:r>
-        <w:rPr>
-          <w:lang w:val="en-CA"/>
-        </w:rPr>
-        <w:t xml:space="preserve"> (</w:t>
-      </w:r>
-      <w:proofErr w:type="spellStart"/>
+        <w:t>Aid (</w:t>
+      </w:r>
       <w:r>
         <w:rPr>
           <w:b/>
@@ -1082,14 +905,12 @@
         </w:rPr>
         <w:t>financial_id</w:t>
       </w:r>
-      <w:proofErr w:type="spellEnd"/>
       <w:r>
         <w:rPr>
           <w:lang w:val="en-CA"/>
         </w:rPr>
         <w:t xml:space="preserve">, country, </w:t>
       </w:r>
-      <w:proofErr w:type="spellStart"/>
       <w:r>
         <w:rPr>
           <w:b/>
@@ -1098,49 +919,24 @@
         </w:rPr>
         <w:t>approval_date</w:t>
       </w:r>
-      <w:proofErr w:type="spellEnd"/>
-      <w:r>
-        <w:rPr>
-          <w:lang w:val="en-CA"/>
-        </w:rPr>
-        <w:t xml:space="preserve">, </w:t>
-      </w:r>
-      <w:proofErr w:type="spellStart"/>
-      <w:r>
-        <w:rPr>
-          <w:lang w:val="en-CA"/>
-        </w:rPr>
-        <w:t>grant_amount</w:t>
-      </w:r>
-      <w:proofErr w:type="spellEnd"/>
-      <w:r>
-        <w:rPr>
-          <w:lang w:val="en-CA"/>
-        </w:rPr>
-        <w:t xml:space="preserve">, </w:t>
-      </w:r>
-      <w:proofErr w:type="spellStart"/>
+      <w:r>
+        <w:rPr>
+          <w:lang w:val="en-CA"/>
+        </w:rPr>
+        <w:t xml:space="preserve">, grant_amount, </w:t>
+      </w:r>
       <w:r>
         <w:rPr>
           <w:lang w:val="en-CA"/>
         </w:rPr>
         <w:t>grant_purpose</w:t>
       </w:r>
-      <w:proofErr w:type="spellEnd"/>
-      <w:r>
-        <w:rPr>
-          <w:lang w:val="en-CA"/>
-        </w:rPr>
-        <w:t xml:space="preserve">, </w:t>
-      </w:r>
-      <w:proofErr w:type="spellStart"/>
-      <w:r>
-        <w:rPr>
-          <w:lang w:val="en-CA"/>
-        </w:rPr>
-        <w:t>income_type</w:t>
-      </w:r>
-      <w:proofErr w:type="spellEnd"/>
+      <w:r>
+        <w:rPr>
+          <w:lang w:val="en-CA"/>
+        </w:rPr>
+        <w:t>, income_type</w:t>
+      </w:r>
       <w:r>
         <w:rPr>
           <w:lang w:val="en-CA"/>
@@ -1159,14 +955,12 @@
           <w:lang w:val="en-CA"/>
         </w:rPr>
       </w:pPr>
-      <w:proofErr w:type="gramStart"/>
       <w:r>
         <w:rPr>
           <w:lang w:val="en-CA"/>
         </w:rPr>
         <w:t>AirlineRestrictions(</w:t>
       </w:r>
-      <w:proofErr w:type="gramEnd"/>
       <w:r>
         <w:rPr>
           <w:b/>
@@ -1182,7 +976,6 @@
         </w:rPr>
         <w:t xml:space="preserve">,abbreviation_code,x_coordinate,y_coordinate, </w:t>
       </w:r>
-      <w:proofErr w:type="spellStart"/>
       <w:r>
         <w:rPr>
           <w:b/>
@@ -1195,14 +988,7 @@
         <w:rPr>
           <w:lang w:val="en-CA"/>
         </w:rPr>
-        <w:t>,info_source,airline,details</w:t>
-      </w:r>
-      <w:proofErr w:type="spellEnd"/>
-      <w:r>
-        <w:rPr>
-          <w:lang w:val="en-CA"/>
-        </w:rPr>
-        <w:t>)</w:t>
+        <w:t>,info_source,airline,details)</w:t>
       </w:r>
     </w:p>
     <w:p>
@@ -1228,29 +1014,13 @@
           <w:bCs/>
           <w:lang w:val="en-CA"/>
         </w:rPr>
-        <w:t>event_</w:t>
-      </w:r>
-      <w:proofErr w:type="gramStart"/>
-      <w:r>
-        <w:rPr>
-          <w:b/>
-          <w:bCs/>
-          <w:lang w:val="en-CA"/>
-        </w:rPr>
-        <w:t>date</w:t>
-      </w:r>
-      <w:r>
-        <w:rPr>
-          <w:lang w:val="en-CA"/>
-        </w:rPr>
-        <w:t>,year</w:t>
-      </w:r>
-      <w:proofErr w:type="gramEnd"/>
-      <w:r>
-        <w:rPr>
-          <w:lang w:val="en-CA"/>
-        </w:rPr>
-        <w:t>,event_type,event_subtype,participants,region,</w:t>
+        <w:t>event_date</w:t>
+      </w:r>
+      <w:r>
+        <w:rPr>
+          <w:lang w:val="en-CA"/>
+        </w:rPr>
+        <w:t>,year,event_type,event_subtype,participants,region,</w:t>
       </w:r>
       <w:r>
         <w:rPr>
@@ -1265,7 +1035,19 @@
         <w:rPr>
           <w:lang w:val="en-CA"/>
         </w:rPr>
-        <w:t>,city,latitude,longitude,data_source,source_scale,fatalities)</w:t>
+        <w:t>,city,latitude,longitude</w:t>
+      </w:r>
+      <w:r>
+        <w:rPr>
+          <w:lang w:val="en-CA"/>
+        </w:rPr>
+        <w:t xml:space="preserve"> </w:t>
+      </w:r>
+      <w:r>
+        <w:rPr>
+          <w:lang w:val="en-CA"/>
+        </w:rPr>
+        <w:t>,source_scale,fatalities)</w:t>
       </w:r>
     </w:p>
     <w:p/>
@@ -1282,13 +1064,8 @@
           <w:numId w:val="6"/>
         </w:numPr>
       </w:pPr>
-      <w:proofErr w:type="spellStart"/>
-      <w:r>
-        <w:t>FinancialAid</w:t>
-      </w:r>
-      <w:proofErr w:type="spellEnd"/>
-      <w:r>
-        <w:t xml:space="preserve"> [country] </w:t>
+      <w:r>
+        <w:t xml:space="preserve">FinancialAid [country] </w:t>
       </w:r>
       <w:r>
         <w:rPr>
@@ -1299,13 +1076,8 @@
       <w:r>
         <w:t xml:space="preserve"> </w:t>
       </w:r>
-      <w:proofErr w:type="spellStart"/>
-      <w:r>
-        <w:t>CountryInfo</w:t>
-      </w:r>
-      <w:proofErr w:type="spellEnd"/>
-      <w:r>
-        <w:t>[country]</w:t>
+      <w:r>
+        <w:t>CountryInfo[country]</w:t>
       </w:r>
     </w:p>
     <w:p>
@@ -1316,13 +1088,8 @@
           <w:numId w:val="6"/>
         </w:numPr>
       </w:pPr>
-      <w:proofErr w:type="spellStart"/>
-      <w:r>
-        <w:t>CovidEffects</w:t>
-      </w:r>
-      <w:proofErr w:type="spellEnd"/>
-      <w:r>
-        <w:t xml:space="preserve"> [country] </w:t>
+      <w:r>
+        <w:t xml:space="preserve">CovidEffects [country] </w:t>
       </w:r>
       <w:r>
         <w:rPr>
@@ -1333,13 +1100,8 @@
       <w:r>
         <w:t xml:space="preserve"> </w:t>
       </w:r>
-      <w:proofErr w:type="spellStart"/>
-      <w:r>
-        <w:t>CountryInfo</w:t>
-      </w:r>
-      <w:proofErr w:type="spellEnd"/>
-      <w:r>
-        <w:t>[country]</w:t>
+      <w:r>
+        <w:t>CountryInfo[country]</w:t>
       </w:r>
     </w:p>
     <w:p>
@@ -1350,13 +1112,8 @@
           <w:numId w:val="6"/>
         </w:numPr>
       </w:pPr>
-      <w:proofErr w:type="spellStart"/>
-      <w:r>
-        <w:t>GovernmentPolicies</w:t>
-      </w:r>
-      <w:proofErr w:type="spellEnd"/>
-      <w:r>
-        <w:t xml:space="preserve"> [country] </w:t>
+      <w:r>
+        <w:t xml:space="preserve">GovernmentPolicies [country] </w:t>
       </w:r>
       <w:r>
         <w:rPr>
@@ -1367,13 +1124,8 @@
       <w:r>
         <w:t xml:space="preserve"> </w:t>
       </w:r>
-      <w:proofErr w:type="spellStart"/>
-      <w:r>
-        <w:t>CountryInfo</w:t>
-      </w:r>
-      <w:proofErr w:type="spellEnd"/>
-      <w:r>
-        <w:t>[country]</w:t>
+      <w:r>
+        <w:t>CountryInfo[country]</w:t>
       </w:r>
     </w:p>
     <w:p>
@@ -1384,21 +1136,8 @@
           <w:numId w:val="6"/>
         </w:numPr>
       </w:pPr>
-      <w:proofErr w:type="spellStart"/>
-      <w:r>
-        <w:t>FinancialAid</w:t>
-      </w:r>
-      <w:proofErr w:type="spellEnd"/>
-      <w:r>
-        <w:t xml:space="preserve"> [</w:t>
-      </w:r>
-      <w:proofErr w:type="spellStart"/>
-      <w:r>
-        <w:t>approval_date</w:t>
-      </w:r>
-      <w:proofErr w:type="spellEnd"/>
-      <w:r>
-        <w:t xml:space="preserve">] </w:t>
+      <w:r>
+        <w:t xml:space="preserve">FinancialAid [approval_date] </w:t>
       </w:r>
       <w:r>
         <w:rPr>
@@ -1409,11 +1148,9 @@
       <w:r>
         <w:t xml:space="preserve"> </w:t>
       </w:r>
-      <w:proofErr w:type="spellStart"/>
       <w:r>
         <w:t>CovidEffects</w:t>
       </w:r>
-      <w:proofErr w:type="spellEnd"/>
       <w:r>
         <w:t>[</w:t>
       </w:r>
@@ -1432,13 +1169,8 @@
           <w:numId w:val="6"/>
         </w:numPr>
       </w:pPr>
-      <w:proofErr w:type="spellStart"/>
-      <w:r>
-        <w:t>AirlineRestrictions</w:t>
-      </w:r>
-      <w:proofErr w:type="spellEnd"/>
-      <w:r>
-        <w:t>[country]</w:t>
+      <w:r>
+        <w:t>AirlineRestrictions[country]</w:t>
       </w:r>
       <w:r>
         <w:rPr>
@@ -1458,19 +1190,11 @@
         </w:rPr>
         <w:t xml:space="preserve"> </w:t>
       </w:r>
-      <w:proofErr w:type="spellStart"/>
       <w:r>
         <w:rPr>
           <w:rFonts w:ascii="Calibri" w:hAnsi="Calibri" w:cs="Calibri"/>
         </w:rPr>
-        <w:t>CountryInfo</w:t>
-      </w:r>
-      <w:proofErr w:type="spellEnd"/>
-      <w:r>
-        <w:rPr>
-          <w:rFonts w:ascii="Calibri" w:hAnsi="Calibri" w:cs="Calibri"/>
-        </w:rPr>
-        <w:t>[country]</w:t>
+        <w:t>CountryInfo[country]</w:t>
       </w:r>
     </w:p>
     <w:p>
@@ -1481,13 +1205,8 @@
           <w:numId w:val="6"/>
         </w:numPr>
       </w:pPr>
-      <w:proofErr w:type="spellStart"/>
-      <w:r>
-        <w:t>PoliticalUnrest</w:t>
-      </w:r>
-      <w:proofErr w:type="spellEnd"/>
-      <w:r>
-        <w:t xml:space="preserve">[country] </w:t>
+      <w:r>
+        <w:t xml:space="preserve">PoliticalUnrest[country] </w:t>
       </w:r>
       <w:r>
         <w:rPr>
@@ -1501,19 +1220,11 @@
         </w:rPr>
         <w:t xml:space="preserve"> </w:t>
       </w:r>
-      <w:proofErr w:type="spellStart"/>
       <w:r>
         <w:rPr>
           <w:rFonts w:ascii="Calibri" w:hAnsi="Calibri" w:cs="Calibri"/>
         </w:rPr>
-        <w:t>CountryInfo</w:t>
-      </w:r>
-      <w:proofErr w:type="spellEnd"/>
-      <w:r>
-        <w:rPr>
-          <w:rFonts w:ascii="Calibri" w:hAnsi="Calibri" w:cs="Calibri"/>
-        </w:rPr>
-        <w:t>[country]</w:t>
+        <w:t>CountryInfo[country]</w:t>
       </w:r>
     </w:p>
     <w:p>
@@ -1524,59 +1235,29 @@
           <w:numId w:val="6"/>
         </w:numPr>
       </w:pPr>
-      <w:proofErr w:type="spellStart"/>
       <w:r>
         <w:rPr>
           <w:rFonts w:ascii="Calibri" w:hAnsi="Calibri" w:cs="Calibri"/>
         </w:rPr>
-        <w:t>AirlineRestrictions</w:t>
-      </w:r>
-      <w:proofErr w:type="spellEnd"/>
+        <w:t xml:space="preserve">AirlineRestrictions[info_publication_date] </w:t>
+      </w:r>
+      <w:r>
+        <w:rPr>
+          <w:rFonts w:ascii="Cambria Math" w:hAnsi="Cambria Math" w:cs="Cambria Math"/>
+        </w:rPr>
+        <w:t>⊆</w:t>
+      </w:r>
+      <w:r>
+        <w:rPr>
+          <w:rFonts w:ascii="Cambria Math" w:hAnsi="Cambria Math" w:cs="Cambria Math"/>
+        </w:rPr>
+        <w:t xml:space="preserve"> </w:t>
+      </w:r>
       <w:r>
         <w:rPr>
           <w:rFonts w:ascii="Calibri" w:hAnsi="Calibri" w:cs="Calibri"/>
         </w:rPr>
-        <w:t>[</w:t>
-      </w:r>
-      <w:proofErr w:type="spellStart"/>
-      <w:r>
-        <w:rPr>
-          <w:rFonts w:ascii="Calibri" w:hAnsi="Calibri" w:cs="Calibri"/>
-        </w:rPr>
-        <w:t>info_publication_date</w:t>
-      </w:r>
-      <w:proofErr w:type="spellEnd"/>
-      <w:r>
-        <w:rPr>
-          <w:rFonts w:ascii="Calibri" w:hAnsi="Calibri" w:cs="Calibri"/>
-        </w:rPr>
-        <w:t xml:space="preserve">] </w:t>
-      </w:r>
-      <w:r>
-        <w:rPr>
-          <w:rFonts w:ascii="Cambria Math" w:hAnsi="Cambria Math" w:cs="Cambria Math"/>
-        </w:rPr>
-        <w:t>⊆</w:t>
-      </w:r>
-      <w:r>
-        <w:rPr>
-          <w:rFonts w:ascii="Cambria Math" w:hAnsi="Cambria Math" w:cs="Cambria Math"/>
-        </w:rPr>
-        <w:t xml:space="preserve"> </w:t>
-      </w:r>
-      <w:proofErr w:type="spellStart"/>
-      <w:r>
-        <w:rPr>
-          <w:rFonts w:ascii="Calibri" w:hAnsi="Calibri" w:cs="Calibri"/>
-        </w:rPr>
-        <w:t>CovidEffects</w:t>
-      </w:r>
-      <w:proofErr w:type="spellEnd"/>
-      <w:r>
-        <w:rPr>
-          <w:rFonts w:ascii="Calibri" w:hAnsi="Calibri" w:cs="Calibri"/>
-        </w:rPr>
-        <w:t>[date]</w:t>
+        <w:t>CovidEffects[date]</w:t>
       </w:r>
     </w:p>
     <w:p>
@@ -1587,59 +1268,29 @@
           <w:numId w:val="6"/>
         </w:numPr>
       </w:pPr>
-      <w:proofErr w:type="spellStart"/>
       <w:r>
         <w:rPr>
           <w:rFonts w:ascii="Calibri" w:hAnsi="Calibri" w:cs="Calibri"/>
         </w:rPr>
-        <w:t>PoliticalUnrest</w:t>
-      </w:r>
-      <w:proofErr w:type="spellEnd"/>
+        <w:t xml:space="preserve">PoliticalUnrest[event_date] </w:t>
+      </w:r>
+      <w:r>
+        <w:rPr>
+          <w:rFonts w:ascii="Cambria Math" w:hAnsi="Cambria Math" w:cs="Cambria Math"/>
+        </w:rPr>
+        <w:t>⊆</w:t>
+      </w:r>
+      <w:r>
+        <w:rPr>
+          <w:rFonts w:ascii="Cambria Math" w:hAnsi="Cambria Math" w:cs="Cambria Math"/>
+        </w:rPr>
+        <w:t xml:space="preserve"> </w:t>
+      </w:r>
       <w:r>
         <w:rPr>
           <w:rFonts w:ascii="Calibri" w:hAnsi="Calibri" w:cs="Calibri"/>
         </w:rPr>
-        <w:t>[</w:t>
-      </w:r>
-      <w:proofErr w:type="spellStart"/>
-      <w:r>
-        <w:rPr>
-          <w:rFonts w:ascii="Calibri" w:hAnsi="Calibri" w:cs="Calibri"/>
-        </w:rPr>
-        <w:t>event_date</w:t>
-      </w:r>
-      <w:proofErr w:type="spellEnd"/>
-      <w:r>
-        <w:rPr>
-          <w:rFonts w:ascii="Calibri" w:hAnsi="Calibri" w:cs="Calibri"/>
-        </w:rPr>
-        <w:t xml:space="preserve">] </w:t>
-      </w:r>
-      <w:r>
-        <w:rPr>
-          <w:rFonts w:ascii="Cambria Math" w:hAnsi="Cambria Math" w:cs="Cambria Math"/>
-        </w:rPr>
-        <w:t>⊆</w:t>
-      </w:r>
-      <w:r>
-        <w:rPr>
-          <w:rFonts w:ascii="Cambria Math" w:hAnsi="Cambria Math" w:cs="Cambria Math"/>
-        </w:rPr>
-        <w:t xml:space="preserve"> </w:t>
-      </w:r>
-      <w:proofErr w:type="spellStart"/>
-      <w:r>
-        <w:rPr>
-          <w:rFonts w:ascii="Calibri" w:hAnsi="Calibri" w:cs="Calibri"/>
-        </w:rPr>
-        <w:t>CovidEffects</w:t>
-      </w:r>
-      <w:proofErr w:type="spellEnd"/>
-      <w:r>
-        <w:rPr>
-          <w:rFonts w:ascii="Calibri" w:hAnsi="Calibri" w:cs="Calibri"/>
-        </w:rPr>
-        <w:t>[date]</w:t>
+        <w:t>CovidEffects[date]</w:t>
       </w:r>
     </w:p>
     <w:sectPr>

</xml_diff>